<commit_message>
Revisão do documento, conversão da análise preliminar para jupyter notebook.
</commit_message>
<xml_diff>
--- a/DOCS/Relatorio_Turma_201825166.000.02_Grupo_Projeto_3_V00.docx
+++ b/DOCS/Relatorio_Turma_201825166.000.02_Grupo_Projeto_3_V00.docx
@@ -341,7 +341,24 @@
       </w:r>
       <w:r>
         <w:br/>
-        <w:t>3. Base de Dados</w:t>
+        <w:t>4. Recursos Externos</w:t>
+      </w:r>
+      <w:r>
+        <w:tab/>
+        <w:t>4</w:t>
+      </w:r>
+      <w:r>
+        <w:br/>
+      </w:r>
+      <w:r>
+        <w:t>5</w:t>
+      </w:r>
+      <w:r>
+        <w:t>. Base de Dados</w:t>
+      </w:r>
+      <w:r>
+        <w:tab/>
+        <w:t>5</w:t>
       </w:r>
       <w:r>
         <w:br/>
@@ -499,6 +516,31 @@
       </w:r>
     </w:p>
     <w:p/>
+    <w:p>
+      <w:pPr>
+        <w:rPr>
+          <w:b/>
+          <w:bCs/>
+        </w:rPr>
+      </w:pPr>
+      <w:r>
+        <w:rPr>
+          <w:b/>
+          <w:bCs/>
+        </w:rPr>
+        <w:t>RECURSOS EXTERNOS</w:t>
+      </w:r>
+    </w:p>
+    <w:p>
+      <w:r>
+        <w:t>Os documentos e o código desenvolvidos para a realização deste estudo podem ser encontrados no Github. Segue o repositório:</w:t>
+      </w:r>
+    </w:p>
+    <w:p>
+      <w:r>
+        <w:t>https://github.com/guilhermersduarte/Projeto-Aplicado-1</w:t>
+      </w:r>
+    </w:p>
     <w:p>
       <w:pPr>
         <w:spacing w:line="259" w:lineRule="auto"/>

</xml_diff>

<commit_message>
Reorganização de pastas, cronograma e glossário
</commit_message>
<xml_diff>
--- a/DOCS/Relatorio_Turma_201825166.000.02_Grupo_Projeto_3_V00.docx
+++ b/DOCS/Relatorio_Turma_201825166.000.02_Grupo_Projeto_3_V00.docx
@@ -348,46 +348,6 @@
     <w:p>
       <w:pPr>
         <w:pStyle w:val="BodyText"/>
-        <w:rPr>
-          <w:rFonts w:ascii="Arial" w:hAnsi="Arial" w:cs="Arial"/>
-          <w:sz w:val="24"/>
-          <w:szCs w:val="24"/>
-        </w:rPr>
-      </w:pPr>
-    </w:p>
-    <w:p>
-      <w:pPr>
-        <w:pStyle w:val="BodyText"/>
-        <w:rPr>
-          <w:rFonts w:ascii="Arial" w:hAnsi="Arial" w:cs="Arial"/>
-          <w:sz w:val="24"/>
-          <w:szCs w:val="24"/>
-        </w:rPr>
-      </w:pPr>
-    </w:p>
-    <w:p>
-      <w:pPr>
-        <w:pStyle w:val="BodyText"/>
-        <w:rPr>
-          <w:rFonts w:ascii="Arial" w:hAnsi="Arial" w:cs="Arial"/>
-          <w:sz w:val="24"/>
-          <w:szCs w:val="24"/>
-        </w:rPr>
-      </w:pPr>
-    </w:p>
-    <w:p>
-      <w:pPr>
-        <w:pStyle w:val="BodyText"/>
-        <w:rPr>
-          <w:rFonts w:ascii="Arial" w:hAnsi="Arial" w:cs="Arial"/>
-          <w:sz w:val="24"/>
-          <w:szCs w:val="24"/>
-        </w:rPr>
-      </w:pPr>
-    </w:p>
-    <w:p>
-      <w:pPr>
-        <w:pStyle w:val="BodyText"/>
         <w:spacing w:before="134"/>
         <w:rPr>
           <w:rFonts w:ascii="Arial" w:hAnsi="Arial" w:cs="Arial"/>
@@ -399,7 +359,7 @@
     <w:p>
       <w:pPr>
         <w:spacing w:line="511" w:lineRule="auto"/>
-        <w:ind w:left="1433" w:right="1957"/>
+        <w:ind w:left="1433" w:right="990"/>
         <w:rPr>
           <w:rFonts w:ascii="Arial" w:hAnsi="Arial" w:cs="Arial"/>
           <w:sz w:val="24"/>
@@ -514,13 +474,32 @@
           <w:sz w:val="24"/>
           <w:szCs w:val="24"/>
         </w:rPr>
-        <w:t>3 GUILHERME AUGUSTO LEAL OLIVEIRA</w:t>
+        <w:t xml:space="preserve">3 </w:t>
+      </w:r>
+    </w:p>
+    <w:p>
+      <w:pPr>
+        <w:spacing w:line="511" w:lineRule="auto"/>
+        <w:ind w:left="1433" w:right="630"/>
+        <w:rPr>
+          <w:rFonts w:ascii="Arial" w:hAnsi="Arial" w:cs="Arial"/>
+          <w:sz w:val="24"/>
+          <w:szCs w:val="24"/>
+        </w:rPr>
+      </w:pPr>
+      <w:r>
+        <w:rPr>
+          <w:rFonts w:ascii="Arial" w:hAnsi="Arial" w:cs="Arial"/>
+          <w:sz w:val="24"/>
+          <w:szCs w:val="24"/>
+        </w:rPr>
+        <w:t>GUILHERME AUGUSTO LEAL OLIVEIRA</w:t>
       </w:r>
     </w:p>
     <w:p>
       <w:pPr>
         <w:spacing w:before="3" w:line="511" w:lineRule="auto"/>
-        <w:ind w:left="1433" w:right="3942"/>
+        <w:ind w:left="1433" w:right="2250"/>
         <w:rPr>
           <w:rFonts w:ascii="Arial" w:hAnsi="Arial" w:cs="Arial"/>
           <w:sz w:val="24"/>
@@ -610,13 +589,6 @@
           <w:szCs w:val="24"/>
         </w:rPr>
         <w:br/>
-      </w:r>
-      <w:r>
-        <w:rPr>
-          <w:rFonts w:ascii="Arial" w:hAnsi="Arial" w:cs="Arial"/>
-          <w:sz w:val="24"/>
-          <w:szCs w:val="24"/>
-        </w:rPr>
         <w:t>GUSTAVO DA CONCEIÇÃO GUIMARÃES</w:t>
       </w:r>
       <w:r>
@@ -666,27 +638,6 @@
     <w:p>
       <w:pPr>
         <w:pStyle w:val="BodyText"/>
-        <w:rPr>
-          <w:rFonts w:ascii="Arial" w:hAnsi="Arial" w:cs="Arial"/>
-          <w:sz w:val="24"/>
-          <w:szCs w:val="24"/>
-        </w:rPr>
-      </w:pPr>
-    </w:p>
-    <w:p>
-      <w:pPr>
-        <w:pStyle w:val="BodyText"/>
-        <w:rPr>
-          <w:rFonts w:ascii="Arial" w:hAnsi="Arial" w:cs="Arial"/>
-          <w:sz w:val="24"/>
-          <w:szCs w:val="24"/>
-        </w:rPr>
-      </w:pPr>
-    </w:p>
-    <w:p>
-      <w:pPr>
-        <w:pStyle w:val="BodyText"/>
-        <w:spacing w:before="67"/>
         <w:rPr>
           <w:rFonts w:ascii="Arial" w:hAnsi="Arial" w:cs="Arial"/>
           <w:sz w:val="24"/>
@@ -710,7 +661,15 @@
           <w:sz w:val="24"/>
           <w:szCs w:val="24"/>
         </w:rPr>
-        <w:t>ANÁLISE</w:t>
+        <w:t>A</w:t>
+      </w:r>
+      <w:r>
+        <w:rPr>
+          <w:rFonts w:ascii="Arial" w:hAnsi="Arial" w:cs="Arial"/>
+          <w:sz w:val="24"/>
+          <w:szCs w:val="24"/>
+        </w:rPr>
+        <w:t>NÁLISE</w:t>
       </w:r>
       <w:r>
         <w:rPr>
@@ -798,6 +757,36 @@
         </w:rPr>
         <w:t>WALMART</w:t>
       </w:r>
+    </w:p>
+    <w:p>
+      <w:pPr>
+        <w:pStyle w:val="BodyText"/>
+        <w:rPr>
+          <w:rFonts w:ascii="Arial" w:hAnsi="Arial" w:cs="Arial"/>
+          <w:sz w:val="24"/>
+          <w:szCs w:val="24"/>
+        </w:rPr>
+      </w:pPr>
+    </w:p>
+    <w:p>
+      <w:pPr>
+        <w:pStyle w:val="BodyText"/>
+        <w:rPr>
+          <w:rFonts w:ascii="Arial" w:hAnsi="Arial" w:cs="Arial"/>
+          <w:sz w:val="24"/>
+          <w:szCs w:val="24"/>
+        </w:rPr>
+      </w:pPr>
+    </w:p>
+    <w:p>
+      <w:pPr>
+        <w:pStyle w:val="BodyText"/>
+        <w:rPr>
+          <w:rFonts w:ascii="Arial" w:hAnsi="Arial" w:cs="Arial"/>
+          <w:sz w:val="24"/>
+          <w:szCs w:val="24"/>
+        </w:rPr>
+      </w:pPr>
     </w:p>
     <w:p>
       <w:pPr>
@@ -1110,7 +1099,7 @@
     <w:p>
       <w:pPr>
         <w:spacing w:line="511" w:lineRule="auto"/>
-        <w:ind w:left="353" w:right="5022"/>
+        <w:ind w:left="353" w:right="90"/>
         <w:rPr>
           <w:rFonts w:ascii="Arial" w:hAnsi="Arial" w:cs="Arial"/>
           <w:sz w:val="24"/>
@@ -1188,10 +1177,19 @@
       <w:r>
         <w:rPr>
           <w:rFonts w:ascii="Arial" w:hAnsi="Arial" w:cs="Arial"/>
-          <w:sz w:val="24"/>
-          <w:szCs w:val="24"/>
-        </w:rPr>
-        <w:t xml:space="preserve">DUARTE GUILHERME SANTOS OLIVEIRA </w:t>
+          <w:spacing w:val="-16"/>
+          <w:sz w:val="24"/>
+          <w:szCs w:val="24"/>
+        </w:rPr>
+        <w:t xml:space="preserve"> </w:t>
+      </w:r>
+      <w:r>
+        <w:rPr>
+          <w:rFonts w:ascii="Arial" w:hAnsi="Arial" w:cs="Arial"/>
+          <w:sz w:val="24"/>
+          <w:szCs w:val="24"/>
+        </w:rPr>
+        <w:t xml:space="preserve">DUARTE </w:t>
       </w:r>
     </w:p>
     <w:p>
@@ -1210,6 +1208,25 @@
           <w:sz w:val="24"/>
           <w:szCs w:val="24"/>
         </w:rPr>
+        <w:t xml:space="preserve">GUILHERME SANTOS OLIVEIRA </w:t>
+      </w:r>
+    </w:p>
+    <w:p>
+      <w:pPr>
+        <w:spacing w:line="511" w:lineRule="auto"/>
+        <w:ind w:left="353" w:right="3510"/>
+        <w:rPr>
+          <w:rFonts w:ascii="Arial" w:hAnsi="Arial" w:cs="Arial"/>
+          <w:sz w:val="24"/>
+          <w:szCs w:val="24"/>
+        </w:rPr>
+      </w:pPr>
+      <w:r>
+        <w:rPr>
+          <w:rFonts w:ascii="Arial" w:hAnsi="Arial" w:cs="Arial"/>
+          <w:sz w:val="24"/>
+          <w:szCs w:val="24"/>
+        </w:rPr>
         <w:t>GUSTAVO DA CONCEIÇÃO GUIMARÃES</w:t>
       </w:r>
       <w:r>
@@ -1243,7 +1260,7 @@
           <w:sz w:val="24"/>
           <w:szCs w:val="24"/>
         </w:rPr>
-        <w:t>AMARAL</w:t>
+        <w:t>MARAL</w:t>
       </w:r>
     </w:p>
     <w:p>
@@ -1746,6 +1763,56 @@
         </w:rPr>
         <w:t>Figueiredo</w:t>
       </w:r>
+    </w:p>
+    <w:p>
+      <w:pPr>
+        <w:pStyle w:val="BodyText"/>
+        <w:rPr>
+          <w:rFonts w:ascii="Arial" w:hAnsi="Arial" w:cs="Arial"/>
+          <w:sz w:val="24"/>
+          <w:szCs w:val="24"/>
+        </w:rPr>
+      </w:pPr>
+    </w:p>
+    <w:p>
+      <w:pPr>
+        <w:pStyle w:val="BodyText"/>
+        <w:rPr>
+          <w:rFonts w:ascii="Arial" w:hAnsi="Arial" w:cs="Arial"/>
+          <w:sz w:val="24"/>
+          <w:szCs w:val="24"/>
+        </w:rPr>
+      </w:pPr>
+    </w:p>
+    <w:p>
+      <w:pPr>
+        <w:pStyle w:val="BodyText"/>
+        <w:rPr>
+          <w:rFonts w:ascii="Arial" w:hAnsi="Arial" w:cs="Arial"/>
+          <w:sz w:val="24"/>
+          <w:szCs w:val="24"/>
+        </w:rPr>
+      </w:pPr>
+    </w:p>
+    <w:p>
+      <w:pPr>
+        <w:pStyle w:val="BodyText"/>
+        <w:rPr>
+          <w:rFonts w:ascii="Arial" w:hAnsi="Arial" w:cs="Arial"/>
+          <w:sz w:val="24"/>
+          <w:szCs w:val="24"/>
+        </w:rPr>
+      </w:pPr>
+    </w:p>
+    <w:p>
+      <w:pPr>
+        <w:pStyle w:val="BodyText"/>
+        <w:rPr>
+          <w:rFonts w:ascii="Arial" w:hAnsi="Arial" w:cs="Arial"/>
+          <w:sz w:val="24"/>
+          <w:szCs w:val="24"/>
+        </w:rPr>
+      </w:pPr>
     </w:p>
     <w:p>
       <w:pPr>
@@ -2026,7 +2093,7 @@
                 <w:sz w:val="24"/>
                 <w:szCs w:val="24"/>
               </w:rPr>
-              <w:t>5</w:t>
+              <w:t>4</w:t>
             </w:r>
             <w:r>
               <w:rPr>
@@ -2146,7 +2213,7 @@
                 <w:sz w:val="24"/>
                 <w:szCs w:val="24"/>
               </w:rPr>
-              <w:t>5</w:t>
+              <w:t>4</w:t>
             </w:r>
             <w:r>
               <w:rPr>
@@ -2245,7 +2312,7 @@
                 <w:sz w:val="24"/>
                 <w:szCs w:val="24"/>
               </w:rPr>
-              <w:t>5</w:t>
+              <w:t>4</w:t>
             </w:r>
             <w:r>
               <w:rPr>
@@ -2344,7 +2411,7 @@
                 <w:sz w:val="24"/>
                 <w:szCs w:val="24"/>
               </w:rPr>
-              <w:t>5</w:t>
+              <w:t>4</w:t>
             </w:r>
             <w:r>
               <w:rPr>
@@ -2474,7 +2541,7 @@
                 <w:sz w:val="24"/>
                 <w:szCs w:val="24"/>
               </w:rPr>
-              <w:t>6</w:t>
+              <w:t>5</w:t>
             </w:r>
             <w:r>
               <w:rPr>
@@ -3791,16 +3858,6 @@
     <w:p>
       <w:pPr>
         <w:pStyle w:val="BodyText"/>
-        <w:rPr>
-          <w:rFonts w:ascii="Arial" w:hAnsi="Arial" w:cs="Arial"/>
-          <w:sz w:val="24"/>
-          <w:szCs w:val="24"/>
-        </w:rPr>
-      </w:pPr>
-    </w:p>
-    <w:p>
-      <w:pPr>
-        <w:pStyle w:val="BodyText"/>
         <w:spacing w:before="37"/>
         <w:rPr>
           <w:rFonts w:ascii="Arial" w:hAnsi="Arial" w:cs="Arial"/>
@@ -3859,7 +3916,48 @@
           <w:sz w:val="24"/>
           <w:szCs w:val="24"/>
         </w:rPr>
-        <w:t>Store</w:t>
+        <w:t xml:space="preserve">CPI </w:t>
+      </w:r>
+      <w:r>
+        <w:rPr>
+          <w:rFonts w:ascii="Arial" w:hAnsi="Arial" w:cs="Arial"/>
+          <w:sz w:val="24"/>
+          <w:szCs w:val="24"/>
+        </w:rPr>
+        <w:t>–</w:t>
+      </w:r>
+      <w:r>
+        <w:rPr>
+          <w:rFonts w:ascii="Arial" w:hAnsi="Arial" w:cs="Arial"/>
+          <w:spacing w:val="-4"/>
+          <w:sz w:val="24"/>
+          <w:szCs w:val="24"/>
+        </w:rPr>
+        <w:t xml:space="preserve"> </w:t>
+      </w:r>
+      <w:r>
+        <w:rPr>
+          <w:rFonts w:ascii="Arial" w:hAnsi="Arial" w:cs="Arial"/>
+          <w:sz w:val="24"/>
+          <w:szCs w:val="24"/>
+        </w:rPr>
+        <w:t xml:space="preserve">Sigla para Customer Price Index, ou o índice de inflação </w:t>
+      </w:r>
+      <w:r>
+        <w:rPr>
+          <w:rFonts w:ascii="Arial" w:hAnsi="Arial" w:cs="Arial"/>
+          <w:sz w:val="24"/>
+          <w:szCs w:val="24"/>
+        </w:rPr>
+        <w:t xml:space="preserve">acumulada </w:t>
+      </w:r>
+      <w:r>
+        <w:rPr>
+          <w:rFonts w:ascii="Arial" w:hAnsi="Arial" w:cs="Arial"/>
+          <w:sz w:val="24"/>
+          <w:szCs w:val="24"/>
+        </w:rPr>
+        <w:t>na semana. É um número inteiro representando o valor da cesta de produtos medidos em relação a uma data base, que tem valor 100. Um CPI de 110, por exemplo, indica uma inflação de 10% no período</w:t>
       </w:r>
       <w:r>
         <w:rPr>
@@ -3868,67 +3966,7 @@
           <w:sz w:val="24"/>
           <w:szCs w:val="24"/>
         </w:rPr>
-        <w:t xml:space="preserve"> </w:t>
-      </w:r>
-      <w:r>
-        <w:rPr>
-          <w:rFonts w:ascii="Arial" w:hAnsi="Arial" w:cs="Arial"/>
-          <w:sz w:val="24"/>
-          <w:szCs w:val="24"/>
-        </w:rPr>
-        <w:t>–</w:t>
-      </w:r>
-      <w:r>
-        <w:rPr>
-          <w:rFonts w:ascii="Arial" w:hAnsi="Arial" w:cs="Arial"/>
-          <w:spacing w:val="-4"/>
-          <w:sz w:val="24"/>
-          <w:szCs w:val="24"/>
-        </w:rPr>
-        <w:t xml:space="preserve"> </w:t>
-      </w:r>
-      <w:r>
-        <w:rPr>
-          <w:rFonts w:ascii="Arial" w:hAnsi="Arial" w:cs="Arial"/>
-          <w:sz w:val="24"/>
-          <w:szCs w:val="24"/>
-        </w:rPr>
-        <w:t>Loja,</w:t>
-      </w:r>
-      <w:r>
-        <w:rPr>
-          <w:rFonts w:ascii="Arial" w:hAnsi="Arial" w:cs="Arial"/>
-          <w:spacing w:val="-3"/>
-          <w:sz w:val="24"/>
-          <w:szCs w:val="24"/>
-        </w:rPr>
-        <w:t xml:space="preserve"> </w:t>
-      </w:r>
-      <w:r>
-        <w:rPr>
-          <w:rFonts w:ascii="Arial" w:hAnsi="Arial" w:cs="Arial"/>
-          <w:sz w:val="24"/>
-          <w:szCs w:val="24"/>
-        </w:rPr>
-        <w:t>do</w:t>
-      </w:r>
-      <w:r>
-        <w:rPr>
-          <w:rFonts w:ascii="Arial" w:hAnsi="Arial" w:cs="Arial"/>
-          <w:spacing w:val="-3"/>
-          <w:sz w:val="24"/>
-          <w:szCs w:val="24"/>
-        </w:rPr>
-        <w:t xml:space="preserve"> </w:t>
-      </w:r>
-      <w:r>
-        <w:rPr>
-          <w:rFonts w:ascii="Arial" w:hAnsi="Arial" w:cs="Arial"/>
-          <w:spacing w:val="-2"/>
-          <w:sz w:val="24"/>
-          <w:szCs w:val="24"/>
-        </w:rPr>
-        <w:t>Inglês.</w:t>
+        <w:t>.</w:t>
       </w:r>
     </w:p>
     <w:p>
@@ -4028,7 +4066,25 @@
           <w:sz w:val="24"/>
           <w:szCs w:val="24"/>
         </w:rPr>
-        <w:t>Os documentos e o código desenvolvidos para a realização deste estudo podem ser encontrados             no Github. Segue o repositório: https://github.com/guilhermersduarte/Projeto-Aplicado-1</w:t>
+        <w:t xml:space="preserve">Os documentos e o código desenvolvidos para a realização deste estudo podem ser encontrados no Github. </w:t>
+      </w:r>
+      <w:r>
+        <w:rPr>
+          <w:rFonts w:ascii="Arial" w:eastAsia="Arial" w:hAnsi="Arial" w:cs="Arial"/>
+          <w:spacing w:val="-2"/>
+          <w:sz w:val="24"/>
+          <w:szCs w:val="24"/>
+        </w:rPr>
+        <w:br/>
+      </w:r>
+      <w:r>
+        <w:rPr>
+          <w:rFonts w:ascii="Arial" w:eastAsia="Arial" w:hAnsi="Arial" w:cs="Arial"/>
+          <w:spacing w:val="-2"/>
+          <w:sz w:val="24"/>
+          <w:szCs w:val="24"/>
+        </w:rPr>
+        <w:t>Segue o repositório: https://github.com/guilhermersduarte/Projeto-Aplicado-1</w:t>
       </w:r>
       <w:bookmarkEnd w:id="3"/>
       <w:bookmarkEnd w:id="4"/>
@@ -4608,23 +4664,7 @@
                 <w:sz w:val="20"/>
                 <w:szCs w:val="20"/>
               </w:rPr>
-              <w:t>N</w:t>
-            </w:r>
-            <w:r>
-              <w:rPr>
-                <w:rFonts w:ascii="Arial" w:hAnsi="Arial" w:cs="Arial"/>
-                <w:sz w:val="20"/>
-                <w:szCs w:val="20"/>
-              </w:rPr>
-              <w:t>uméric</w:t>
-            </w:r>
-            <w:r>
-              <w:rPr>
-                <w:rFonts w:ascii="Arial" w:hAnsi="Arial" w:cs="Arial"/>
-                <w:sz w:val="20"/>
-                <w:szCs w:val="20"/>
-              </w:rPr>
-              <w:t>o</w:t>
+              <w:t>Numérico</w:t>
             </w:r>
           </w:p>
         </w:tc>
@@ -4863,15 +4903,7 @@
                 <w:sz w:val="20"/>
                 <w:szCs w:val="20"/>
               </w:rPr>
-              <w:t>T</w:t>
-            </w:r>
-            <w:r>
-              <w:rPr>
-                <w:rFonts w:ascii="Arial" w:hAnsi="Arial" w:cs="Arial"/>
-                <w:sz w:val="20"/>
-                <w:szCs w:val="20"/>
-              </w:rPr>
-              <w:t>exto</w:t>
+              <w:t>Texto</w:t>
             </w:r>
             <w:r>
               <w:rPr>
@@ -5160,15 +5192,7 @@
                 <w:sz w:val="20"/>
                 <w:szCs w:val="20"/>
               </w:rPr>
-              <w:t>A</w:t>
-            </w:r>
-            <w:r>
-              <w:rPr>
-                <w:rFonts w:ascii="Arial" w:hAnsi="Arial" w:cs="Arial"/>
-                <w:sz w:val="20"/>
-                <w:szCs w:val="20"/>
-              </w:rPr>
-              <w:t>presenta</w:t>
+              <w:t>Apresenta</w:t>
             </w:r>
             <w:r>
               <w:rPr>
@@ -5632,15 +5656,7 @@
                 <w:sz w:val="20"/>
                 <w:szCs w:val="20"/>
               </w:rPr>
-              <w:t>Representa</w:t>
-            </w:r>
-            <w:r>
-              <w:rPr>
-                <w:rFonts w:ascii="Arial" w:hAnsi="Arial" w:cs="Arial"/>
-                <w:sz w:val="20"/>
-                <w:szCs w:val="20"/>
-              </w:rPr>
-              <w:t xml:space="preserve"> a temperatura média em graus fahrenheit na </w:t>
+              <w:t xml:space="preserve">Representa a temperatura média em graus fahrenheit na </w:t>
             </w:r>
             <w:r>
               <w:rPr>
@@ -5676,15 +5692,7 @@
                 <w:sz w:val="20"/>
                 <w:szCs w:val="20"/>
               </w:rPr>
-              <w:t>FUEL</w:t>
-            </w:r>
-            <w:r>
-              <w:rPr>
-                <w:rFonts w:ascii="Arial" w:hAnsi="Arial" w:cs="Arial"/>
-                <w:sz w:val="20"/>
-                <w:szCs w:val="20"/>
-              </w:rPr>
-              <w:t>_PRICE</w:t>
+              <w:t>FUEL_PRICE</w:t>
             </w:r>
           </w:p>
         </w:tc>
@@ -5918,6 +5926,7 @@
                 <w:szCs w:val="20"/>
               </w:rPr>
             </w:pPr>
+            <w:bookmarkStart w:id="6" w:name="_Hlk192217912"/>
             <w:r>
               <w:rPr>
                 <w:rFonts w:ascii="Arial" w:hAnsi="Arial" w:cs="Arial"/>
@@ -5974,274 +5983,12 @@
                 <w:sz w:val="20"/>
                 <w:szCs w:val="20"/>
               </w:rPr>
-              <w:t>S</w:t>
-            </w:r>
-            <w:r>
-              <w:rPr>
-                <w:rFonts w:ascii="Arial" w:hAnsi="Arial" w:cs="Arial"/>
-                <w:sz w:val="20"/>
-                <w:szCs w:val="20"/>
-              </w:rPr>
-              <w:t>igla para Customer Price Index, ou o índice de inflação na semana. É um número</w:t>
-            </w:r>
-            <w:r>
-              <w:rPr>
-                <w:rFonts w:ascii="Arial" w:hAnsi="Arial" w:cs="Arial"/>
-                <w:spacing w:val="-11"/>
-                <w:sz w:val="20"/>
-                <w:szCs w:val="20"/>
-              </w:rPr>
-              <w:t xml:space="preserve"> </w:t>
-            </w:r>
-            <w:r>
-              <w:rPr>
-                <w:rFonts w:ascii="Arial" w:hAnsi="Arial" w:cs="Arial"/>
-                <w:sz w:val="20"/>
-                <w:szCs w:val="20"/>
-              </w:rPr>
-              <w:t>inteiro</w:t>
-            </w:r>
-            <w:r>
-              <w:rPr>
-                <w:rFonts w:ascii="Arial" w:hAnsi="Arial" w:cs="Arial"/>
-                <w:spacing w:val="-14"/>
-                <w:sz w:val="20"/>
-                <w:szCs w:val="20"/>
-              </w:rPr>
-              <w:t xml:space="preserve"> </w:t>
-            </w:r>
-            <w:r>
-              <w:rPr>
-                <w:rFonts w:ascii="Arial" w:hAnsi="Arial" w:cs="Arial"/>
-                <w:sz w:val="20"/>
-                <w:szCs w:val="20"/>
-              </w:rPr>
-              <w:t>representando</w:t>
-            </w:r>
-            <w:r>
-              <w:rPr>
-                <w:rFonts w:ascii="Arial" w:hAnsi="Arial" w:cs="Arial"/>
-                <w:spacing w:val="-9"/>
-                <w:sz w:val="20"/>
-                <w:szCs w:val="20"/>
-              </w:rPr>
-              <w:t xml:space="preserve"> </w:t>
-            </w:r>
-            <w:r>
-              <w:rPr>
-                <w:rFonts w:ascii="Arial" w:hAnsi="Arial" w:cs="Arial"/>
-                <w:sz w:val="20"/>
-                <w:szCs w:val="20"/>
-              </w:rPr>
-              <w:t>o</w:t>
-            </w:r>
-            <w:r>
-              <w:rPr>
-                <w:rFonts w:ascii="Arial" w:hAnsi="Arial" w:cs="Arial"/>
-                <w:spacing w:val="-11"/>
-                <w:sz w:val="20"/>
-                <w:szCs w:val="20"/>
-              </w:rPr>
-              <w:t xml:space="preserve"> </w:t>
-            </w:r>
-            <w:r>
-              <w:rPr>
-                <w:rFonts w:ascii="Arial" w:hAnsi="Arial" w:cs="Arial"/>
-                <w:sz w:val="20"/>
-                <w:szCs w:val="20"/>
-              </w:rPr>
-              <w:t>valor</w:t>
-            </w:r>
-            <w:r>
-              <w:rPr>
-                <w:rFonts w:ascii="Arial" w:hAnsi="Arial" w:cs="Arial"/>
-                <w:spacing w:val="-10"/>
-                <w:sz w:val="20"/>
-                <w:szCs w:val="20"/>
-              </w:rPr>
-              <w:t xml:space="preserve"> </w:t>
-            </w:r>
-            <w:r>
-              <w:rPr>
-                <w:rFonts w:ascii="Arial" w:hAnsi="Arial" w:cs="Arial"/>
-                <w:sz w:val="20"/>
-                <w:szCs w:val="20"/>
-              </w:rPr>
-              <w:t>da</w:t>
-            </w:r>
-            <w:r>
-              <w:rPr>
-                <w:rFonts w:ascii="Arial" w:hAnsi="Arial" w:cs="Arial"/>
-                <w:spacing w:val="-12"/>
-                <w:sz w:val="20"/>
-                <w:szCs w:val="20"/>
-              </w:rPr>
-              <w:t xml:space="preserve"> </w:t>
-            </w:r>
-            <w:r>
-              <w:rPr>
-                <w:rFonts w:ascii="Arial" w:hAnsi="Arial" w:cs="Arial"/>
-                <w:sz w:val="20"/>
-                <w:szCs w:val="20"/>
-              </w:rPr>
-              <w:t>cesta</w:t>
-            </w:r>
-            <w:r>
-              <w:rPr>
-                <w:rFonts w:ascii="Arial" w:hAnsi="Arial" w:cs="Arial"/>
-                <w:spacing w:val="-11"/>
-                <w:sz w:val="20"/>
-                <w:szCs w:val="20"/>
-              </w:rPr>
-              <w:t xml:space="preserve"> </w:t>
-            </w:r>
-            <w:r>
-              <w:rPr>
-                <w:rFonts w:ascii="Arial" w:hAnsi="Arial" w:cs="Arial"/>
-                <w:sz w:val="20"/>
-                <w:szCs w:val="20"/>
-              </w:rPr>
-              <w:t>de</w:t>
-            </w:r>
-            <w:r>
-              <w:rPr>
-                <w:rFonts w:ascii="Arial" w:hAnsi="Arial" w:cs="Arial"/>
-                <w:spacing w:val="-14"/>
-                <w:sz w:val="20"/>
-                <w:szCs w:val="20"/>
-              </w:rPr>
-              <w:t xml:space="preserve"> </w:t>
-            </w:r>
-            <w:r>
-              <w:rPr>
-                <w:rFonts w:ascii="Arial" w:hAnsi="Arial" w:cs="Arial"/>
-                <w:sz w:val="20"/>
-                <w:szCs w:val="20"/>
-              </w:rPr>
-              <w:t>produtos</w:t>
-            </w:r>
-            <w:r>
-              <w:rPr>
-                <w:rFonts w:ascii="Arial" w:hAnsi="Arial" w:cs="Arial"/>
-                <w:spacing w:val="-13"/>
-                <w:sz w:val="20"/>
-                <w:szCs w:val="20"/>
-              </w:rPr>
-              <w:t xml:space="preserve"> </w:t>
-            </w:r>
-            <w:r>
-              <w:rPr>
-                <w:rFonts w:ascii="Arial" w:hAnsi="Arial" w:cs="Arial"/>
-                <w:sz w:val="20"/>
-                <w:szCs w:val="20"/>
-              </w:rPr>
-              <w:t>medidos</w:t>
-            </w:r>
-            <w:r>
-              <w:rPr>
-                <w:rFonts w:ascii="Arial" w:hAnsi="Arial" w:cs="Arial"/>
-                <w:spacing w:val="-11"/>
-                <w:sz w:val="20"/>
-                <w:szCs w:val="20"/>
-              </w:rPr>
-              <w:t xml:space="preserve"> </w:t>
-            </w:r>
-            <w:r>
-              <w:rPr>
-                <w:rFonts w:ascii="Arial" w:hAnsi="Arial" w:cs="Arial"/>
-                <w:sz w:val="20"/>
-                <w:szCs w:val="20"/>
-              </w:rPr>
-              <w:t>em</w:t>
-            </w:r>
-            <w:r>
-              <w:rPr>
-                <w:rFonts w:ascii="Arial" w:hAnsi="Arial" w:cs="Arial"/>
-                <w:spacing w:val="-13"/>
-                <w:sz w:val="20"/>
-                <w:szCs w:val="20"/>
-              </w:rPr>
-              <w:t xml:space="preserve"> </w:t>
-            </w:r>
-            <w:r>
-              <w:rPr>
-                <w:rFonts w:ascii="Arial" w:hAnsi="Arial" w:cs="Arial"/>
-                <w:sz w:val="20"/>
-                <w:szCs w:val="20"/>
-              </w:rPr>
-              <w:t>relação</w:t>
-            </w:r>
-            <w:r>
-              <w:rPr>
-                <w:rFonts w:ascii="Arial" w:hAnsi="Arial" w:cs="Arial"/>
-                <w:spacing w:val="-9"/>
-                <w:sz w:val="20"/>
-                <w:szCs w:val="20"/>
-              </w:rPr>
-              <w:t xml:space="preserve"> </w:t>
-            </w:r>
-            <w:r>
-              <w:rPr>
-                <w:rFonts w:ascii="Arial" w:hAnsi="Arial" w:cs="Arial"/>
-                <w:sz w:val="20"/>
-                <w:szCs w:val="20"/>
-              </w:rPr>
-              <w:t>a</w:t>
-            </w:r>
-            <w:r>
-              <w:rPr>
-                <w:rFonts w:ascii="Arial" w:hAnsi="Arial" w:cs="Arial"/>
-                <w:spacing w:val="-11"/>
-                <w:sz w:val="20"/>
-                <w:szCs w:val="20"/>
-              </w:rPr>
-              <w:t xml:space="preserve"> </w:t>
-            </w:r>
-            <w:r>
-              <w:rPr>
-                <w:rFonts w:ascii="Arial" w:hAnsi="Arial" w:cs="Arial"/>
-                <w:sz w:val="20"/>
-                <w:szCs w:val="20"/>
-              </w:rPr>
-              <w:t>uma</w:t>
-            </w:r>
-            <w:r>
-              <w:rPr>
-                <w:rFonts w:ascii="Arial" w:hAnsi="Arial" w:cs="Arial"/>
-                <w:spacing w:val="-11"/>
-                <w:sz w:val="20"/>
-                <w:szCs w:val="20"/>
-              </w:rPr>
-              <w:t xml:space="preserve"> </w:t>
-            </w:r>
-            <w:r>
-              <w:rPr>
-                <w:rFonts w:ascii="Arial" w:hAnsi="Arial" w:cs="Arial"/>
-                <w:sz w:val="20"/>
-                <w:szCs w:val="20"/>
-              </w:rPr>
-              <w:t>data</w:t>
-            </w:r>
-            <w:r>
-              <w:rPr>
-                <w:rFonts w:ascii="Arial" w:hAnsi="Arial" w:cs="Arial"/>
-                <w:spacing w:val="-11"/>
-                <w:sz w:val="20"/>
-                <w:szCs w:val="20"/>
-              </w:rPr>
-              <w:t xml:space="preserve"> </w:t>
-            </w:r>
-            <w:r>
-              <w:rPr>
-                <w:rFonts w:ascii="Arial" w:hAnsi="Arial" w:cs="Arial"/>
-                <w:sz w:val="20"/>
-                <w:szCs w:val="20"/>
-              </w:rPr>
-              <w:t>base, que tem valor 100. Um CPI de 110, por exemplo, indica uma inflação de 10% no período.</w:t>
+              <w:t>Indica a inflação acumulada no período</w:t>
             </w:r>
           </w:p>
         </w:tc>
       </w:tr>
+      <w:bookmarkEnd w:id="6"/>
       <w:tr>
         <w:tc>
           <w:tcPr>
@@ -6314,15 +6061,7 @@
                 <w:sz w:val="20"/>
                 <w:szCs w:val="20"/>
               </w:rPr>
-              <w:t>R</w:t>
-            </w:r>
-            <w:r>
-              <w:rPr>
-                <w:rFonts w:ascii="Arial" w:hAnsi="Arial" w:cs="Arial"/>
-                <w:sz w:val="20"/>
-                <w:szCs w:val="20"/>
-              </w:rPr>
-              <w:t>epresenta o desemprego na semana, na região em pontos percentuais com uma casa decimal</w:t>
+              <w:t>Representa o desemprego na semana, na região em pontos percentuais com uma casa decimal</w:t>
             </w:r>
           </w:p>
         </w:tc>
@@ -6396,7 +6135,23 @@
           <w:sz w:val="24"/>
           <w:szCs w:val="24"/>
         </w:rPr>
-        <w:t xml:space="preserve">Uma análise preliminar em R mostra dados coesos, sem nulos. Fica patente a necessidade de conversão do formato de data no campo ‘DATE, que a importação em R não entendeu como </w:t>
+        <w:t>Uma análise preliminar em R mostra dados coesos, sem nulos. Fica patente a necessidade de conversão do formato de data no campo ‘DATE</w:t>
+      </w:r>
+      <w:r>
+        <w:rPr>
+          <w:rFonts w:ascii="Arial" w:hAnsi="Arial" w:cs="Arial"/>
+          <w:sz w:val="24"/>
+          <w:szCs w:val="24"/>
+        </w:rPr>
+        <w:t>’</w:t>
+      </w:r>
+      <w:r>
+        <w:rPr>
+          <w:rFonts w:ascii="Arial" w:hAnsi="Arial" w:cs="Arial"/>
+          <w:sz w:val="24"/>
+          <w:szCs w:val="24"/>
+        </w:rPr>
+        <w:t xml:space="preserve">, que a importação em R não entendeu como </w:t>
       </w:r>
       <w:r>
         <w:rPr>

</xml_diff>